<commit_message>
Miscellaneous updates and fixes
</commit_message>
<xml_diff>
--- a/CinemaNVS Design/Noter.docx
+++ b/CinemaNVS Design/Noter.docx
@@ -16,15 +16,27 @@
           <w:lang w:val="en-US"/>
         </w:rPr>
       </w:pPr>
-      <w:r>
-        <w:rPr>
-          <w:rFonts w:ascii="Cascadia Mono" w:hAnsi="Cascadia Mono" w:cs="Cascadia Mono"/>
-          <w:color w:val="000000"/>
-          <w:sz w:val="19"/>
-          <w:szCs w:val="19"/>
-          <w:lang w:val="en-US"/>
-        </w:rPr>
-        <w:t>migrationBuilder.InsertData(</w:t>
+      <w:proofErr w:type="spellStart"/>
+      <w:r>
+        <w:rPr>
+          <w:rFonts w:ascii="Cascadia Mono" w:hAnsi="Cascadia Mono" w:cs="Cascadia Mono"/>
+          <w:color w:val="000000"/>
+          <w:sz w:val="19"/>
+          <w:szCs w:val="19"/>
+          <w:lang w:val="en-US"/>
+        </w:rPr>
+        <w:t>migrationBuilder.InsertData</w:t>
+      </w:r>
+      <w:proofErr w:type="spellEnd"/>
+      <w:r>
+        <w:rPr>
+          <w:rFonts w:ascii="Cascadia Mono" w:hAnsi="Cascadia Mono" w:cs="Cascadia Mono"/>
+          <w:color w:val="000000"/>
+          <w:sz w:val="19"/>
+          <w:szCs w:val="19"/>
+          <w:lang w:val="en-US"/>
+        </w:rPr>
+        <w:t>(</w:t>
       </w:r>
     </w:p>
     <w:p>
@@ -59,7 +71,29 @@
           <w:szCs w:val="19"/>
           <w:lang w:val="en-US"/>
         </w:rPr>
-        <w:t>"ActorMovie"</w:t>
+        <w:t>"</w:t>
+      </w:r>
+      <w:proofErr w:type="spellStart"/>
+      <w:r>
+        <w:rPr>
+          <w:rFonts w:ascii="Cascadia Mono" w:hAnsi="Cascadia Mono" w:cs="Cascadia Mono"/>
+          <w:color w:val="A31515"/>
+          <w:sz w:val="19"/>
+          <w:szCs w:val="19"/>
+          <w:lang w:val="en-US"/>
+        </w:rPr>
+        <w:t>ActorMovie</w:t>
+      </w:r>
+      <w:proofErr w:type="spellEnd"/>
+      <w:r>
+        <w:rPr>
+          <w:rFonts w:ascii="Cascadia Mono" w:hAnsi="Cascadia Mono" w:cs="Cascadia Mono"/>
+          <w:color w:val="A31515"/>
+          <w:sz w:val="19"/>
+          <w:szCs w:val="19"/>
+          <w:lang w:val="en-US"/>
+        </w:rPr>
+        <w:t>"</w:t>
       </w:r>
       <w:r>
         <w:rPr>
@@ -96,6 +130,7 @@
         </w:rPr>
         <w:t xml:space="preserve">                columns: </w:t>
       </w:r>
+      <w:proofErr w:type="gramStart"/>
       <w:r>
         <w:rPr>
           <w:rFonts w:ascii="Cascadia Mono" w:hAnsi="Cascadia Mono" w:cs="Cascadia Mono"/>
@@ -114,7 +149,18 @@
           <w:szCs w:val="19"/>
           <w:lang w:val="en-US"/>
         </w:rPr>
-        <w:t xml:space="preserve">[] { </w:t>
+        <w:t>[</w:t>
+      </w:r>
+      <w:proofErr w:type="gramEnd"/>
+      <w:r>
+        <w:rPr>
+          <w:rFonts w:ascii="Cascadia Mono" w:hAnsi="Cascadia Mono" w:cs="Cascadia Mono"/>
+          <w:color w:val="000000"/>
+          <w:sz w:val="19"/>
+          <w:szCs w:val="19"/>
+          <w:lang w:val="en-US"/>
+        </w:rPr>
+        <w:t xml:space="preserve">] { </w:t>
       </w:r>
       <w:r>
         <w:rPr>
@@ -124,7 +170,29 @@
           <w:szCs w:val="19"/>
           <w:lang w:val="en-US"/>
         </w:rPr>
-        <w:t>"ActorsId"</w:t>
+        <w:t>"</w:t>
+      </w:r>
+      <w:proofErr w:type="spellStart"/>
+      <w:r>
+        <w:rPr>
+          <w:rFonts w:ascii="Cascadia Mono" w:hAnsi="Cascadia Mono" w:cs="Cascadia Mono"/>
+          <w:color w:val="A31515"/>
+          <w:sz w:val="19"/>
+          <w:szCs w:val="19"/>
+          <w:lang w:val="en-US"/>
+        </w:rPr>
+        <w:t>ActorsId</w:t>
+      </w:r>
+      <w:proofErr w:type="spellEnd"/>
+      <w:r>
+        <w:rPr>
+          <w:rFonts w:ascii="Cascadia Mono" w:hAnsi="Cascadia Mono" w:cs="Cascadia Mono"/>
+          <w:color w:val="A31515"/>
+          <w:sz w:val="19"/>
+          <w:szCs w:val="19"/>
+          <w:lang w:val="en-US"/>
+        </w:rPr>
+        <w:t>"</w:t>
       </w:r>
       <w:r>
         <w:rPr>
@@ -144,7 +212,29 @@
           <w:szCs w:val="19"/>
           <w:lang w:val="en-US"/>
         </w:rPr>
-        <w:t>"MoviesId"</w:t>
+        <w:t>"</w:t>
+      </w:r>
+      <w:proofErr w:type="spellStart"/>
+      <w:r>
+        <w:rPr>
+          <w:rFonts w:ascii="Cascadia Mono" w:hAnsi="Cascadia Mono" w:cs="Cascadia Mono"/>
+          <w:color w:val="A31515"/>
+          <w:sz w:val="19"/>
+          <w:szCs w:val="19"/>
+          <w:lang w:val="en-US"/>
+        </w:rPr>
+        <w:t>MoviesId</w:t>
+      </w:r>
+      <w:proofErr w:type="spellEnd"/>
+      <w:r>
+        <w:rPr>
+          <w:rFonts w:ascii="Cascadia Mono" w:hAnsi="Cascadia Mono" w:cs="Cascadia Mono"/>
+          <w:color w:val="A31515"/>
+          <w:sz w:val="19"/>
+          <w:szCs w:val="19"/>
+          <w:lang w:val="en-US"/>
+        </w:rPr>
+        <w:t>"</w:t>
       </w:r>
       <w:r>
         <w:rPr>
@@ -158,6 +248,14 @@
       </w:r>
     </w:p>
     <w:p>
+      <w:pPr>
+        <w:rPr>
+          <w:rFonts w:ascii="Cascadia Mono" w:hAnsi="Cascadia Mono" w:cs="Cascadia Mono"/>
+          <w:color w:val="000000"/>
+          <w:sz w:val="19"/>
+          <w:szCs w:val="19"/>
+        </w:rPr>
+      </w:pPr>
       <w:r>
         <w:rPr>
           <w:rFonts w:ascii="Cascadia Mono" w:hAnsi="Cascadia Mono" w:cs="Cascadia Mono"/>
@@ -195,59 +293,179 @@
           <w:sz w:val="19"/>
           <w:szCs w:val="19"/>
         </w:rPr>
-        <w:t>ne</w:t>
+        <w:t>new</w:t>
+      </w:r>
+      <w:r>
+        <w:rPr>
+          <w:rFonts w:ascii="Cascadia Mono" w:hAnsi="Cascadia Mono" w:cs="Cascadia Mono"/>
+          <w:color w:val="000000"/>
+          <w:sz w:val="19"/>
+          <w:szCs w:val="19"/>
+        </w:rPr>
+        <w:t xml:space="preserve"> </w:t>
+      </w:r>
+      <w:proofErr w:type="spellStart"/>
+      <w:proofErr w:type="gramStart"/>
+      <w:r>
+        <w:rPr>
+          <w:rFonts w:ascii="Cascadia Mono" w:hAnsi="Cascadia Mono" w:cs="Cascadia Mono"/>
+          <w:color w:val="0000FF"/>
+          <w:sz w:val="19"/>
+          <w:szCs w:val="19"/>
+        </w:rPr>
+        <w:t>object</w:t>
+      </w:r>
+      <w:proofErr w:type="spellEnd"/>
+      <w:r>
+        <w:rPr>
+          <w:rFonts w:ascii="Cascadia Mono" w:hAnsi="Cascadia Mono" w:cs="Cascadia Mono"/>
+          <w:color w:val="000000"/>
+          <w:sz w:val="19"/>
+          <w:szCs w:val="19"/>
+        </w:rPr>
+        <w:t>[</w:t>
+      </w:r>
+      <w:proofErr w:type="gramEnd"/>
+      <w:r>
+        <w:rPr>
+          <w:rFonts w:ascii="Cascadia Mono" w:hAnsi="Cascadia Mono" w:cs="Cascadia Mono"/>
+          <w:color w:val="000000"/>
+          <w:sz w:val="19"/>
+          <w:szCs w:val="19"/>
+        </w:rPr>
+        <w:t>] { 1, 1 });</w:t>
+      </w:r>
+    </w:p>
+    <w:p/>
+    <w:p>
+      <w:pPr>
+        <w:rPr>
+          <w:lang w:val="en-US"/>
+        </w:rPr>
+      </w:pPr>
+      <w:r>
+        <w:rPr>
+          <w:lang w:val="en-US"/>
+        </w:rPr>
+        <w:t>{</w:t>
+      </w:r>
+    </w:p>
+    <w:p>
+      <w:pPr>
+        <w:rPr>
+          <w:lang w:val="en-US"/>
+        </w:rPr>
+      </w:pPr>
+      <w:r>
+        <w:rPr>
+          <w:lang w:val="en-US"/>
+        </w:rPr>
+        <w:t xml:space="preserve">  "title": "Django Unchained",</w:t>
+      </w:r>
+    </w:p>
+    <w:p>
+      <w:pPr>
+        <w:rPr>
+          <w:lang w:val="en-US"/>
+        </w:rPr>
+      </w:pPr>
+      <w:r>
+        <w:rPr>
+          <w:lang w:val="en-US"/>
+        </w:rPr>
+        <w:t xml:space="preserve">  "rating": 3,</w:t>
+      </w:r>
+    </w:p>
+    <w:p>
+      <w:pPr>
+        <w:rPr>
+          <w:lang w:val="en-US"/>
+        </w:rPr>
+      </w:pPr>
+      <w:r>
+        <w:rPr>
+          <w:lang w:val="en-US"/>
+        </w:rPr>
+        <w:t xml:space="preserve">  "runtimeMinutes": 165,</w:t>
+      </w:r>
+    </w:p>
+    <w:p>
+      <w:pPr>
+        <w:rPr>
+          <w:lang w:val="en-US"/>
+        </w:rPr>
+      </w:pPr>
+      <w:r>
+        <w:rPr>
+          <w:lang w:val="en-US"/>
+        </w:rPr>
+        <w:t xml:space="preserve">  "releaseDate": "2013-01-24T00:00:00",</w:t>
+      </w:r>
+    </w:p>
+    <w:p>
+      <w:pPr>
+        <w:rPr>
+          <w:lang w:val="en-US"/>
+        </w:rPr>
+      </w:pPr>
+      <w:r>
+        <w:rPr>
+          <w:lang w:val="en-US"/>
+        </w:rPr>
+        <w:t xml:space="preserve">  "isRunning": false,</w:t>
+      </w:r>
+    </w:p>
+    <w:p>
+      <w:pPr>
+        <w:rPr>
+          <w:lang w:val="en-US"/>
+        </w:rPr>
+      </w:pPr>
+      <w:r>
+        <w:rPr>
+          <w:lang w:val="en-US"/>
+        </w:rPr>
+        <w:t xml:space="preserve">  "trailerLink": "https://www.youtube.com/watch?v=0fUCuvNlOCg",</w:t>
+      </w:r>
+    </w:p>
+    <w:p>
+      <w:pPr>
+        <w:rPr>
+          <w:lang w:val="en-US"/>
+        </w:rPr>
+      </w:pPr>
+      <w:r>
+        <w:rPr>
+          <w:lang w:val="en-US"/>
+        </w:rPr>
+        <w:t xml:space="preserve">  "imdbLink": "https://www.imdb.com/title/tt1853728/",</w:t>
+      </w:r>
+    </w:p>
+    <w:p>
+      <w:r>
+        <w:rPr>
+          <w:lang w:val="en-US"/>
+        </w:rPr>
+        <w:t xml:space="preserve">  </w:t>
+      </w:r>
+      <w:r>
+        <w:t>"</w:t>
+      </w:r>
+      <w:proofErr w:type="spellStart"/>
+      <w:r>
+        <w:t>directorId</w:t>
+      </w:r>
+      <w:proofErr w:type="spellEnd"/>
+      <w:r>
+        <w:t>": 1</w:t>
+      </w:r>
+    </w:p>
+    <w:p>
+      <w:r>
+        <w:t>}</w:t>
       </w:r>
       <w:bookmarkStart w:id="0" w:name="_GoBack"/>
       <w:bookmarkEnd w:id="0"/>
-      <w:r>
-        <w:rPr>
-          <w:rFonts w:ascii="Cascadia Mono" w:hAnsi="Cascadia Mono" w:cs="Cascadia Mono"/>
-          <w:color w:val="0000FF"/>
-          <w:sz w:val="19"/>
-          <w:szCs w:val="19"/>
-        </w:rPr>
-        <w:t>w</w:t>
-      </w:r>
-      <w:r>
-        <w:rPr>
-          <w:rFonts w:ascii="Cascadia Mono" w:hAnsi="Cascadia Mono" w:cs="Cascadia Mono"/>
-          <w:color w:val="000000"/>
-          <w:sz w:val="19"/>
-          <w:szCs w:val="19"/>
-        </w:rPr>
-        <w:t xml:space="preserve"> </w:t>
-      </w:r>
-      <w:proofErr w:type="spellStart"/>
-      <w:proofErr w:type="gramStart"/>
-      <w:r>
-        <w:rPr>
-          <w:rFonts w:ascii="Cascadia Mono" w:hAnsi="Cascadia Mono" w:cs="Cascadia Mono"/>
-          <w:color w:val="0000FF"/>
-          <w:sz w:val="19"/>
-          <w:szCs w:val="19"/>
-        </w:rPr>
-        <w:t>object</w:t>
-      </w:r>
-      <w:proofErr w:type="spellEnd"/>
-      <w:r>
-        <w:rPr>
-          <w:rFonts w:ascii="Cascadia Mono" w:hAnsi="Cascadia Mono" w:cs="Cascadia Mono"/>
-          <w:color w:val="000000"/>
-          <w:sz w:val="19"/>
-          <w:szCs w:val="19"/>
-        </w:rPr>
-        <w:t>[</w:t>
-      </w:r>
-      <w:proofErr w:type="gramEnd"/>
-      <w:r>
-        <w:rPr>
-          <w:rFonts w:ascii="Cascadia Mono" w:hAnsi="Cascadia Mono" w:cs="Cascadia Mono"/>
-          <w:color w:val="000000"/>
-          <w:sz w:val="19"/>
-          <w:szCs w:val="19"/>
-        </w:rPr>
-        <w:t>] { 1, 1 });</w:t>
-      </w:r>
     </w:p>
     <w:sectPr>
       <w:pgSz w:w="11906" w:h="16838"/>

</xml_diff>